<commit_message>
Insert data and create 1 procedure
</commit_message>
<xml_diff>
--- a/Project_of_online_store_Dokumentation/Project_of_online_store.docx
+++ b/Project_of_online_store_Dokumentation/Project_of_online_store.docx
@@ -32,6 +32,8 @@
         </w:rPr>
         <w:t xml:space="preserve"> </w:t>
       </w:r>
+      <w:bookmarkStart w:id="0" w:name="_GoBack"/>
+      <w:bookmarkEnd w:id="0"/>
     </w:p>
     <w:p>
       <w:pPr>
@@ -55,27 +57,7 @@
           <w:szCs w:val="28"/>
           <w:lang w:val="pl-PL"/>
         </w:rPr>
-        <w:t>Moim tematem projektu jest „</w:t>
-      </w:r>
-      <w:bookmarkStart w:id="0" w:name="_GoBack"/>
-      <w:r>
-        <w:rPr>
-          <w:rFonts w:ascii="Times New Roman" w:eastAsiaTheme="minorHAnsi" w:hAnsi="Times New Roman" w:cs="Times New Roman"/>
-          <w:sz w:val="28"/>
-          <w:szCs w:val="28"/>
-          <w:lang w:val="pl-PL"/>
-        </w:rPr>
-        <w:t>Internet-sklep</w:t>
-      </w:r>
-      <w:bookmarkEnd w:id="0"/>
-      <w:r>
-        <w:rPr>
-          <w:rFonts w:ascii="Times New Roman" w:eastAsiaTheme="minorHAnsi" w:hAnsi="Times New Roman" w:cs="Times New Roman"/>
-          <w:sz w:val="28"/>
-          <w:szCs w:val="28"/>
-          <w:lang w:val="pl-PL"/>
-        </w:rPr>
-        <w:t xml:space="preserve">(zamówienie)”. </w:t>
+        <w:t xml:space="preserve">Moim tematem projektu jest „Internet-sklep(zamówienie)”. </w:t>
       </w:r>
     </w:p>
     <w:p>
@@ -414,6 +396,19 @@
           <w:lang w:val="pl-PL"/>
         </w:rPr>
       </w:pPr>
+    </w:p>
+    <w:p>
+      <w:pPr>
+        <w:spacing w:line="360" w:lineRule="auto"/>
+        <w:jc w:val="center"/>
+        <w:rPr>
+          <w:rFonts w:ascii="Times New Roman" w:eastAsiaTheme="minorHAnsi" w:hAnsi="Times New Roman" w:cs="Times New Roman"/>
+          <w:b/>
+          <w:sz w:val="40"/>
+          <w:szCs w:val="28"/>
+          <w:lang w:val="pl-PL"/>
+        </w:rPr>
+      </w:pPr>
       <w:r>
         <w:rPr>
           <w:rFonts w:ascii="Times New Roman" w:eastAsiaTheme="minorHAnsi" w:hAnsi="Times New Roman" w:cs="Times New Roman"/>
@@ -802,9 +797,93 @@
         <w:t xml:space="preserve"> będzie umożliwiać usuwanie starych produktów, które już nie istnieją.</w:t>
       </w:r>
     </w:p>
+    <w:p>
+      <w:pPr>
+        <w:spacing w:line="360" w:lineRule="auto"/>
+        <w:rPr>
+          <w:rFonts w:ascii="Times New Roman" w:eastAsiaTheme="minorHAnsi" w:hAnsi="Times New Roman" w:cs="Times New Roman"/>
+          <w:sz w:val="28"/>
+          <w:szCs w:val="28"/>
+          <w:lang w:val="pl-PL"/>
+        </w:rPr>
+      </w:pPr>
+      <w:r>
+        <w:rPr>
+          <w:rFonts w:ascii="Times New Roman" w:eastAsiaTheme="minorHAnsi" w:hAnsi="Times New Roman" w:cs="Times New Roman"/>
+          <w:sz w:val="28"/>
+          <w:szCs w:val="28"/>
+          <w:lang w:val="pl-PL"/>
+        </w:rPr>
+        <w:t>DIAGRAM BAZY:</w:t>
+      </w:r>
+    </w:p>
+    <w:p>
+      <w:pPr>
+        <w:spacing w:line="360" w:lineRule="auto"/>
+        <w:rPr>
+          <w:rFonts w:ascii="Times New Roman" w:eastAsiaTheme="minorHAnsi" w:hAnsi="Times New Roman" w:cs="Times New Roman"/>
+          <w:sz w:val="28"/>
+          <w:szCs w:val="28"/>
+          <w:lang w:val="pl-PL"/>
+        </w:rPr>
+      </w:pPr>
+      <w:r>
+        <w:rPr>
+          <w:noProof/>
+        </w:rPr>
+        <w:drawing>
+          <wp:inline distT="0" distB="0" distL="0" distR="0" wp14:anchorId="36826AF8" wp14:editId="444E7D3E">
+            <wp:extent cx="6120130" cy="5123716"/>
+            <wp:effectExtent l="0" t="0" r="0" b="1270"/>
+            <wp:docPr id="1" name="Obraz 1"/>
+            <wp:cNvGraphicFramePr>
+              <a:graphicFrameLocks xmlns:a="http://schemas.openxmlformats.org/drawingml/2006/main" noChangeAspect="1"/>
+            </wp:cNvGraphicFramePr>
+            <a:graphic xmlns:a="http://schemas.openxmlformats.org/drawingml/2006/main">
+              <a:graphicData uri="http://schemas.openxmlformats.org/drawingml/2006/picture">
+                <pic:pic xmlns:pic="http://schemas.openxmlformats.org/drawingml/2006/picture">
+                  <pic:nvPicPr>
+                    <pic:cNvPr id="0" name="Picture 1"/>
+                    <pic:cNvPicPr>
+                      <a:picLocks noChangeAspect="1" noChangeArrowheads="1"/>
+                    </pic:cNvPicPr>
+                  </pic:nvPicPr>
+                  <pic:blipFill>
+                    <a:blip r:embed="rId9">
+                      <a:extLst>
+                        <a:ext uri="{28A0092B-C50C-407E-A947-70E740481C1C}">
+                          <a14:useLocalDpi xmlns:a14="http://schemas.microsoft.com/office/drawing/2010/main" val="0"/>
+                        </a:ext>
+                      </a:extLst>
+                    </a:blip>
+                    <a:srcRect/>
+                    <a:stretch>
+                      <a:fillRect/>
+                    </a:stretch>
+                  </pic:blipFill>
+                  <pic:spPr bwMode="auto">
+                    <a:xfrm>
+                      <a:off x="0" y="0"/>
+                      <a:ext cx="6120130" cy="5123716"/>
+                    </a:xfrm>
+                    <a:prstGeom prst="rect">
+                      <a:avLst/>
+                    </a:prstGeom>
+                    <a:noFill/>
+                    <a:ln>
+                      <a:noFill/>
+                    </a:ln>
+                  </pic:spPr>
+                </pic:pic>
+              </a:graphicData>
+            </a:graphic>
+          </wp:inline>
+        </w:drawing>
+      </w:r>
+    </w:p>
     <w:sectPr>
       <w:pgSz w:w="11906" w:h="16838" w:code="9"/>
-      <w:pgMar w:top="1701" w:right="1134" w:bottom="850" w:left="1134" w:header="720" w:footer="720" w:gutter="0"/>
+      <w:pgMar w:top="1080" w:right="1134" w:bottom="450" w:left="1134" w:header="720" w:footer="720" w:gutter="0"/>
       <w:cols w:space="720"/>
       <w:docGrid w:linePitch="299"/>
     </w:sectPr>
@@ -2489,7 +2568,7 @@
     <w:lsdException w:name="Closing" w:semiHidden="1" w:unhideWhenUsed="1"/>
     <w:lsdException w:name="Signature" w:semiHidden="1" w:unhideWhenUsed="1"/>
     <w:lsdException w:name="Default Paragraph Font" w:semiHidden="1" w:uiPriority="1" w:unhideWhenUsed="1"/>
-    <w:lsdException w:name="Body Text" w:semiHidden="1" w:unhideWhenUsed="1"/>
+    <w:lsdException w:name="Body Text" w:semiHidden="1" w:uiPriority="1" w:unhideWhenUsed="1" w:qFormat="1"/>
     <w:lsdException w:name="Body Text Indent" w:semiHidden="1" w:unhideWhenUsed="1"/>
     <w:lsdException w:name="List Continue" w:semiHidden="1" w:unhideWhenUsed="1"/>
     <w:lsdException w:name="List Continue 2" w:semiHidden="1" w:unhideWhenUsed="1"/>
@@ -2528,6 +2607,7 @@
     <w:lsdException w:name="HTML Sample" w:semiHidden="1" w:unhideWhenUsed="1"/>
     <w:lsdException w:name="HTML Typewriter" w:semiHidden="1" w:unhideWhenUsed="1"/>
     <w:lsdException w:name="HTML Variable" w:semiHidden="1" w:unhideWhenUsed="1"/>
+    <w:lsdException w:name="Normal Table" w:semiHidden="1" w:unhideWhenUsed="1"/>
     <w:lsdException w:name="annotation subject" w:semiHidden="1" w:unhideWhenUsed="1"/>
     <w:lsdException w:name="No List" w:semiHidden="1" w:unhideWhenUsed="1"/>
     <w:lsdException w:name="Outline List 1" w:semiHidden="1" w:unhideWhenUsed="1"/>
@@ -2574,8 +2654,10 @@
     <w:lsdException w:name="Table Subtle 2" w:semiHidden="1" w:unhideWhenUsed="1"/>
     <w:lsdException w:name="Table Web 1" w:semiHidden="1" w:unhideWhenUsed="1"/>
     <w:lsdException w:name="Table Web 2" w:semiHidden="1" w:unhideWhenUsed="1"/>
+    <w:lsdException w:name="Table Web 3" w:semiHidden="1" w:unhideWhenUsed="1"/>
     <w:lsdException w:name="Balloon Text" w:semiHidden="1" w:unhideWhenUsed="1"/>
     <w:lsdException w:name="Table Grid" w:uiPriority="39"/>
+    <w:lsdException w:name="Table Theme" w:semiHidden="1" w:unhideWhenUsed="1"/>
     <w:lsdException w:name="Placeholder Text" w:semiHidden="1"/>
     <w:lsdException w:name="No Spacing" w:uiPriority="1" w:qFormat="1"/>
     <w:lsdException w:name="Light Shading" w:uiPriority="60"/>
@@ -2599,7 +2681,7 @@
     <w:lsdException w:name="Medium Shading 2 Accent 1" w:uiPriority="64"/>
     <w:lsdException w:name="Medium List 1 Accent 1" w:uiPriority="65"/>
     <w:lsdException w:name="Revision" w:semiHidden="1"/>
-    <w:lsdException w:name="List Paragraph" w:uiPriority="34" w:qFormat="1"/>
+    <w:lsdException w:name="List Paragraph" w:uiPriority="1" w:qFormat="1"/>
     <w:lsdException w:name="Quote" w:uiPriority="29" w:qFormat="1"/>
     <w:lsdException w:name="Intense Quote" w:uiPriority="30" w:qFormat="1"/>
     <w:lsdException w:name="Medium List 2 Accent 1" w:uiPriority="66"/>
@@ -3289,7 +3371,7 @@
 </file>
 
 <file path=customXml/itemProps1.xml><?xml version="1.0" encoding="utf-8"?>
-<ds:datastoreItem xmlns:ds="http://schemas.openxmlformats.org/officeDocument/2006/customXml" ds:itemID="{3BC67C06-1891-46EE-ADBF-B40D3A4B62DF}">
+<ds:datastoreItem xmlns:ds="http://schemas.openxmlformats.org/officeDocument/2006/customXml" ds:itemID="{B4DB20F0-DB43-4D49-9425-C89A50634DE3}">
   <ds:schemaRefs>
     <ds:schemaRef ds:uri="http://schemas.openxmlformats.org/officeDocument/2006/bibliography"/>
   </ds:schemaRefs>

</xml_diff>